<commit_message>
added a doc of my findings
</commit_message>
<xml_diff>
--- a/Job and Salaries comparison.docx
+++ b/Job and Salaries comparison.docx
@@ -5,6 +5,17 @@
     <w:p>
       <w:r>
         <w:t>Objective 1: Results</w:t>
+      </w:r>
+    </w:p>
+    <w:p/>
+    <w:p>
+      <w:r>
+        <w:t>Seeing how data scientist make the most compared to other data related jobs</w:t>
+      </w:r>
+    </w:p>
+    <w:p>
+      <w:r>
+        <w:t>Seeing how Attorneys make the most compared to other non-data related jobs</w:t>
       </w:r>
     </w:p>
     <w:p/>

</xml_diff>

<commit_message>
added more graphs to doc
</commit_message>
<xml_diff>
--- a/Job and Salaries comparison.docx
+++ b/Job and Salaries comparison.docx
@@ -673,6 +673,55 @@
                       <a:avLst/>
                     </a:prstGeom>
                     <a:ln/>
+                  </pic:spPr>
+                </pic:pic>
+              </a:graphicData>
+            </a:graphic>
+          </wp:inline>
+        </w:drawing>
+      </w:r>
+    </w:p>
+    <w:p>
+      <w:r>
+        <w:rPr>
+          <w:noProof/>
+        </w:rPr>
+        <w:lastRenderedPageBreak/>
+        <w:drawing>
+          <wp:inline distT="0" distB="0" distL="0" distR="0" wp14:anchorId="16584FBA" wp14:editId="23B39BE7">
+            <wp:extent cx="5943600" cy="3208020"/>
+            <wp:effectExtent l="0" t="0" r="0" b="5080"/>
+            <wp:docPr id="5" name="Picture 5" descr="A picture containing text, screenshot, software&#10;&#10;Description automatically generated"/>
+            <wp:cNvGraphicFramePr>
+              <a:graphicFrameLocks xmlns:a="http://schemas.openxmlformats.org/drawingml/2006/main" noChangeAspect="1"/>
+            </wp:cNvGraphicFramePr>
+            <a:graphic xmlns:a="http://schemas.openxmlformats.org/drawingml/2006/main">
+              <a:graphicData uri="http://schemas.openxmlformats.org/drawingml/2006/picture">
+                <pic:pic xmlns:pic="http://schemas.openxmlformats.org/drawingml/2006/picture">
+                  <pic:nvPicPr>
+                    <pic:cNvPr id="5" name="Screen Shot 2023-05-07 at 10.50.47 AM.png"/>
+                    <pic:cNvPicPr/>
+                  </pic:nvPicPr>
+                  <pic:blipFill>
+                    <a:blip r:embed="rId8" cstate="print">
+                      <a:extLst>
+                        <a:ext uri="{28A0092B-C50C-407E-A947-70E740481C1C}">
+                          <a14:useLocalDpi xmlns:a14="http://schemas.microsoft.com/office/drawing/2010/main" val="0"/>
+                        </a:ext>
+                      </a:extLst>
+                    </a:blip>
+                    <a:stretch>
+                      <a:fillRect/>
+                    </a:stretch>
+                  </pic:blipFill>
+                  <pic:spPr>
+                    <a:xfrm>
+                      <a:off x="0" y="0"/>
+                      <a:ext cx="5943600" cy="3208020"/>
+                    </a:xfrm>
+                    <a:prstGeom prst="rect">
+                      <a:avLst/>
+                    </a:prstGeom>
                   </pic:spPr>
                 </pic:pic>
               </a:graphicData>

</xml_diff>